<commit_message>
Change to be more conservative in my number of months of experience.
</commit_message>
<xml_diff>
--- a/docs/Resume_of_Steven_Leung.docx
+++ b/docs/Resume_of_Steven_Leung.docx
@@ -74,7 +74,7 @@
         <w:pStyle w:val="Compact"/>
       </w:pPr>
       <w:r>
-        <w:t xml:space="preserve">7 months of experience as Wildlife Application Specialist at Canadian Wildlife Service (CWS), Environment and Climate Change Canada (ECCC).</w:t>
+        <w:t xml:space="preserve">6 months of experience as Wildlife Application Specialist at Canadian Wildlife Service (CWS), Environment and Climate Change Canada (ECCC).</w:t>
       </w:r>
     </w:p>
     <w:p>
@@ -158,7 +158,7 @@
         <w:pStyle w:val="Compact"/>
       </w:pPr>
       <w:r>
-        <w:t xml:space="preserve">4+ years of data &amp; analytics client-facing consultancy experience</w:t>
+        <w:t xml:space="preserve">4.5+ years of data &amp; analytics client-facing consultancy experience</w:t>
       </w:r>
     </w:p>
     <w:p>
@@ -182,7 +182,7 @@
         <w:pStyle w:val="Compact"/>
       </w:pPr>
       <w:r>
-        <w:t xml:space="preserve">Programming/Query Languages – Python, R, SQL</w:t>
+        <w:t xml:space="preserve">Programming/Query Languages – Python, SQL, R</w:t>
       </w:r>
     </w:p>
     <w:p>

</xml_diff>

<commit_message>
Add pool titles. Add back DoggoDash link. Typo.
</commit_message>
<xml_diff>
--- a/docs/Resume_of_Steven_Leung.docx
+++ b/docs/Resume_of_Steven_Leung.docx
@@ -2,7 +2,7 @@
 <file path=word/document.xml><?xml version="1.0" encoding="utf-8"?>
 <w:document xmlns:w="http://schemas.openxmlformats.org/wordprocessingml/2006/main" xmlns:m="http://schemas.openxmlformats.org/officeDocument/2006/math" xmlns:r="http://schemas.openxmlformats.org/officeDocument/2006/relationships" xmlns:o="urn:schemas-microsoft-com:office:office" xmlns:v="urn:schemas-microsoft-com:vml" xmlns:w10="urn:schemas-microsoft-com:office:word" xmlns:a="http://schemas.openxmlformats.org/drawingml/2006/main" xmlns:pic="http://schemas.openxmlformats.org/drawingml/2006/picture" xmlns:wp="http://schemas.openxmlformats.org/drawingml/2006/wordprocessingDrawing">
   <w:body>
-    <w:bookmarkStart w:id="41" w:name="steven-leung-master-of-data-science-pmp"/>
+    <w:bookmarkStart w:id="42" w:name="steven-leung-master-of-data-science-pmp"/>
     <w:p>
       <w:pPr>
         <w:pStyle w:val="Heading1"/>
@@ -74,7 +74,7 @@
         <w:pStyle w:val="Compact"/>
       </w:pPr>
       <w:r>
-        <w:t xml:space="preserve">6 months of experience as Wildlife Application Specialist at Canadian Wildlife Service (CWS), Environment and Climate Change Canada (ECCC).</w:t>
+        <w:t xml:space="preserve">7 months of experience as Wildlife Application Specialist at Canadian Wildlife Service (CWS), Environment and Climate Change Canada (ECCC).</w:t>
       </w:r>
     </w:p>
     <w:p>
@@ -110,7 +110,7 @@
         <w:pStyle w:val="Compact"/>
       </w:pPr>
       <w:r>
-        <w:t xml:space="preserve">Qualified in a pool for EC-03 with Public Health Agency of Canada (PHAC)</w:t>
+        <w:t xml:space="preserve">Qualified in a pool for EC-03 (Data Scientist/Data Engineer/Data Analyst) with Public Health Agency of Canada (PHAC)</w:t>
       </w:r>
     </w:p>
     <w:p>
@@ -122,7 +122,7 @@
         <w:pStyle w:val="Compact"/>
       </w:pPr>
       <w:r>
-        <w:t xml:space="preserve">Qualified in a pool for IT-02 with Shared Services Canada (SSC)</w:t>
+        <w:t xml:space="preserve">Qualified in a pool for IT-02 (IT Analyst) with Shared Services Canada (SSC)</w:t>
       </w:r>
     </w:p>
     <w:p>
@@ -249,7 +249,7 @@
         <w:pStyle w:val="Compact"/>
       </w:pPr>
       <w:r>
-        <w:t xml:space="preserve">Achieve releases within the required timelines (100% in since July 2023) for the Species at Risk-Data Management and Tracking System (SAR-DMTS) by leading the UATs and collaborating with Subject Matter Experts (SMEs) from within ECCC and other departments (DFO and PC), and by collaborating with Product Owners and development team to resolve issues by fixing the bugs in time or finding mutually acceptable workarounds. SAR-DMTS is the internal system used by ECCC, DFO and PC behind the</w:t>
+        <w:t xml:space="preserve">Achieve releases within the required timelines (100% so far) for the Species at Risk-Data Management and Tracking System (SAR-DMTS) by leading the UATs and collaborating with Subject Matter Experts (SMEs) from within ECCC and other departments (DFO and PC), and by collaborating with Product Owners and development team to resolve issues by fixing the bugs in time or finding mutually acceptable workarounds. SAR-DMTS is the internal system used by ECCC, DFO and PC behind the</w:t>
       </w:r>
       <w:r>
         <w:t xml:space="preserve"> </w:t>
@@ -502,7 +502,7 @@
         <w:pStyle w:val="Compact"/>
       </w:pPr>
       <w:r>
-        <w:t xml:space="preserve">Cloud Platforms/Tools: Azure DevOps, AWS (S3, EMR, EC2), docker, git, GitHub Actions (e.g. CI/CD), GNU make, PostgreSQL, MongoDB, Spark, Heroku, conda, VS Code, Jupyter, RStudio</w:t>
+        <w:t xml:space="preserve">Platforms/Tools: Azure DevOps, AWS (S3, EMR, EC2), FME (Safe Software), docker, git, GitHub Actions (e.g. CI/CD), GNU make, PostgreSQL, MongoDB, Spark, Heroku, conda, VS Code, Jupyter, RStudio</w:t>
       </w:r>
     </w:p>
     <w:p>
@@ -638,7 +638,7 @@
       </w:r>
     </w:p>
     <w:bookmarkEnd w:id="34"/>
-    <w:bookmarkStart w:id="35" w:name="projects-at-ubc"/>
+    <w:bookmarkStart w:id="36" w:name="projects-at-ubc"/>
     <w:p>
       <w:pPr>
         <w:pStyle w:val="Heading2"/>
@@ -726,8 +726,19 @@
         </w:numPr>
         <w:pStyle w:val="Compact"/>
       </w:pPr>
-      <w:r>
-        <w:t xml:space="preserve">DoggoDash (Feb-Mar 2022): an interactive dashboard for recommending dogs for potential dog owners (Python, Heroku, Plotly)</w:t>
+      <w:hyperlink r:id="rId35">
+        <w:r>
+          <w:rPr>
+            <w:rStyle w:val="Hyperlink"/>
+          </w:rPr>
+          <w:t xml:space="preserve">DoggoDash</w:t>
+        </w:r>
+      </w:hyperlink>
+      <w:r>
+        <w:t xml:space="preserve"> </w:t>
+      </w:r>
+      <w:r>
+        <w:t xml:space="preserve">(Feb-Mar 2022): an interactive dashboard for recommending dogs for potential dog owners (Python, Heroku, Plotly)</w:t>
       </w:r>
     </w:p>
     <w:p>
@@ -754,8 +765,8 @@
         <w:t xml:space="preserve">Olympic Medals (Nov-Dec 2021): reproducible data science report of the hypothesis testing on whether age is an advantage of winning medals</w:t>
       </w:r>
     </w:p>
-    <w:bookmarkEnd w:id="35"/>
-    <w:bookmarkStart w:id="37" w:name="volunteering"/>
+    <w:bookmarkEnd w:id="36"/>
+    <w:bookmarkStart w:id="38" w:name="volunteering"/>
     <w:p>
       <w:pPr>
         <w:pStyle w:val="Heading2"/>
@@ -764,7 +775,7 @@
         <w:t xml:space="preserve">VOLUNTEERING</w:t>
       </w:r>
     </w:p>
-    <w:bookmarkStart w:id="36" w:name="X171a62ce95cfcb820a08a4f6c17b758183d5eff"/>
+    <w:bookmarkStart w:id="37" w:name="X171a62ce95cfcb820a08a4f6c17b758183d5eff"/>
     <w:p>
       <w:pPr>
         <w:pStyle w:val="Heading3"/>
@@ -782,12 +793,12 @@
         <w:pStyle w:val="Compact"/>
       </w:pPr>
       <w:r>
-        <w:t xml:space="preserve">Mentor two current sutdents as they prepare for their careers after graduation from MDS in June 2024.</w:t>
-      </w:r>
-    </w:p>
-    <w:bookmarkEnd w:id="36"/>
+        <w:t xml:space="preserve">Mentor two current students as they prepare for their careers after graduation from MDS in June 2024.</w:t>
+      </w:r>
+    </w:p>
     <w:bookmarkEnd w:id="37"/>
-    <w:bookmarkStart w:id="38" w:name="other-education"/>
+    <w:bookmarkEnd w:id="38"/>
+    <w:bookmarkStart w:id="39" w:name="other-education"/>
     <w:p>
       <w:pPr>
         <w:pStyle w:val="Heading2"/>
@@ -808,8 +819,8 @@
         <w:t xml:space="preserve">Leading for Success 10-Day Consortium Program, Executive Education, Hong Kong University of Science and Technology 2015</w:t>
       </w:r>
     </w:p>
-    <w:bookmarkEnd w:id="38"/>
-    <w:bookmarkStart w:id="39" w:name="specialized-training-certifications"/>
+    <w:bookmarkEnd w:id="39"/>
+    <w:bookmarkStart w:id="40" w:name="specialized-training-certifications"/>
     <w:p>
       <w:pPr>
         <w:pStyle w:val="Heading2"/>
@@ -890,8 +901,8 @@
         <w:t xml:space="preserve">Architecting on AWS, Amazon Web Services, 2015</w:t>
       </w:r>
     </w:p>
-    <w:bookmarkEnd w:id="39"/>
-    <w:bookmarkStart w:id="40" w:name="languages"/>
+    <w:bookmarkEnd w:id="40"/>
+    <w:bookmarkStart w:id="41" w:name="languages"/>
     <w:p>
       <w:pPr>
         <w:pStyle w:val="Heading2"/>
@@ -924,8 +935,8 @@
         <w:t xml:space="preserve">Professionally Proficient in written Japanese (JLPT N1)</w:t>
       </w:r>
     </w:p>
-    <w:bookmarkEnd w:id="40"/>
     <w:bookmarkEnd w:id="41"/>
+    <w:bookmarkEnd w:id="42"/>
     <w:sectPr/>
   </w:body>
 </w:document>

</xml_diff>

<commit_message>
Improve my resume with assistance of MS Copilot.
</commit_message>
<xml_diff>
--- a/docs/Resume_of_Steven_Leung.docx
+++ b/docs/Resume_of_Steven_Leung.docx
@@ -2,7 +2,7 @@
 <file path=word/document.xml><?xml version="1.0" encoding="utf-8"?>
 <w:document xmlns:w="http://schemas.openxmlformats.org/wordprocessingml/2006/main" xmlns:m="http://schemas.openxmlformats.org/officeDocument/2006/math" xmlns:r="http://schemas.openxmlformats.org/officeDocument/2006/relationships" xmlns:o="urn:schemas-microsoft-com:office:office" xmlns:v="urn:schemas-microsoft-com:vml" xmlns:w10="urn:schemas-microsoft-com:office:word" xmlns:a="http://schemas.openxmlformats.org/drawingml/2006/main" xmlns:pic="http://schemas.openxmlformats.org/drawingml/2006/picture" xmlns:wp="http://schemas.openxmlformats.org/drawingml/2006/wordprocessingDrawing">
   <w:body>
-    <w:bookmarkStart w:id="43" w:name="steven-leung-master-of-data-science-pmp"/>
+    <w:bookmarkStart w:id="41" w:name="steven-leung-master-of-data-science-pmp"/>
     <w:p>
       <w:pPr>
         <w:pStyle w:val="Heading1"/>
@@ -225,7 +225,7 @@
         <w:pStyle w:val="Compact"/>
       </w:pPr>
       <w:r>
-        <w:t xml:space="preserve">Develop materials requested by management and required by the Project Management Framework contributing to an application modernization strategy.</w:t>
+        <w:t xml:space="preserve">Spearhead the development of key materials, enhancing the application modernization strategy as requested by management and mandated by the Project Management Framework.</w:t>
       </w:r>
     </w:p>
     <w:p>
@@ -237,7 +237,7 @@
         <w:pStyle w:val="Compact"/>
       </w:pPr>
       <w:r>
-        <w:t xml:space="preserve">Assist data migration by writing data extraction and transformation scripts in the context of application consolidation.</w:t>
+        <w:t xml:space="preserve">Streamline data migration processes by crafting robust data extraction and transformation scripts, facilitating application consolidation efforts.</w:t>
       </w:r>
     </w:p>
     <w:p>
@@ -249,10 +249,7 @@
         <w:pStyle w:val="Compact"/>
       </w:pPr>
       <w:r>
-        <w:t xml:space="preserve">Achieve releases within the required timelines (100% so far) for the Species at Risk-Data Management and Tracking System (SAR-DMTS) by leading the UATs and collaborating with Subject Matter Experts (SMEs) from within ECCC and other departments (DFO and PC), and by collaborating with Product Owners and development team to resolve issues by fixing the bugs in time or finding mutually acceptable workarounds. SAR-DMTS is the internal system used by ECCC, DFO and PC behind the</w:t>
-      </w:r>
-      <w:r>
-        <w:t xml:space="preserve"> </w:t>
+        <w:t xml:space="preserve">Ensure timely releases (100% success rate) for the SAR-DMTS by leading UATs, collaborating with SMEs across departments, and resolving critical issues through bug fixes or workarounds, contributing to the administration of the SARA (</w:t>
       </w:r>
       <w:hyperlink r:id="rId24">
         <w:r>
@@ -263,10 +260,10 @@
         </w:r>
       </w:hyperlink>
       <w:r>
-        <w:t xml:space="preserve"> </w:t>
-      </w:r>
-      <w:r>
-        <w:t xml:space="preserve">for the administration of the Species at Risk Act (SARA).</w:t>
+        <w:t xml:space="preserve">).</w:t>
+      </w:r>
+      <w:r>
+        <w:br/>
       </w:r>
     </w:p>
     <w:p>
@@ -278,7 +275,7 @@
         <w:pStyle w:val="Compact"/>
       </w:pPr>
       <w:r>
-        <w:t xml:space="preserve">Achieve release on time (most recently in Dec 2023) for the Nature Results Tracker (NRT) project by delivering Python and SQL coding support for the testing of PDF reports and data pipeline development.</w:t>
+        <w:t xml:space="preserve">Delivered on-time release for the NRT project in Dec 2023 by providing Python and SQL coding support, optimizing testing of PDF reports and data pipeline development.</w:t>
       </w:r>
     </w:p>
     <w:bookmarkEnd w:id="25"/>
@@ -300,10 +297,7 @@
         <w:pStyle w:val="Compact"/>
       </w:pPr>
       <w:r>
-        <w:t xml:space="preserve">Provided full customer lifecycle consultancy of data science projects to clients from pre-sales to delivery.</w:t>
-      </w:r>
-      <w:r>
-        <w:br/>
+        <w:t xml:space="preserve">Drove the full customer lifecycle consultancy for data science projects, delivering solutions from pre-sales to delivery, resulting in enhanced client satisfaction.</w:t>
       </w:r>
     </w:p>
     <w:p>
@@ -315,7 +309,7 @@
         <w:pStyle w:val="Compact"/>
       </w:pPr>
       <w:r>
-        <w:t xml:space="preserve">Managed P&amp;L of Sales. Technologies included high-performance computing (HPC) and AI/ML/Analytics.</w:t>
+        <w:t xml:space="preserve">Managed P&amp;L of Sales with a focus on HPC and AI/ML/Analytics technologies, surpassing AI &amp; Analytics targets by 209% in FY 2018-19 through strategic market segmentation and partnership development.</w:t>
       </w:r>
     </w:p>
     <w:p>
@@ -327,19 +321,7 @@
         <w:pStyle w:val="Compact"/>
       </w:pPr>
       <w:r>
-        <w:t xml:space="preserve">Overachieved AI &amp; Analytics target by 209% in FY 2018-19 by devising new go-to-market strategies, including redefining the target segments based on the company’s strengths, acquiring new SI/cloud service providers, increasing the sales pipeline, and improving the success rate of closing deals.</w:t>
-      </w:r>
-    </w:p>
-    <w:p>
-      <w:pPr>
-        <w:numPr>
-          <w:ilvl w:val="0"/>
-          <w:numId w:val="1005"/>
-        </w:numPr>
-        <w:pStyle w:val="Compact"/>
-      </w:pPr>
-      <w:r>
-        <w:t xml:space="preserve">Prepared complex RFP responses in collaboration with the data science team and external partners.</w:t>
+        <w:t xml:space="preserve">Crafted complex RFP responses in collaboration with the data science team and external partners, securing lucrative contracts.</w:t>
       </w:r>
     </w:p>
     <w:bookmarkEnd w:id="26"/>
@@ -361,19 +343,7 @@
         <w:pStyle w:val="Compact"/>
       </w:pPr>
       <w:r>
-        <w:t xml:space="preserve">Managed projects of implementation and product/market readiness for new deals, including digital lounge programs.</w:t>
-      </w:r>
-    </w:p>
-    <w:p>
-      <w:pPr>
-        <w:numPr>
-          <w:ilvl w:val="0"/>
-          <w:numId w:val="1006"/>
-        </w:numPr>
-        <w:pStyle w:val="Compact"/>
-      </w:pPr>
-      <w:r>
-        <w:t xml:space="preserve">Achieved the required SLA (100% since Dec 2015) by supporting account servicing activities.</w:t>
+        <w:t xml:space="preserve">Oversaw project implementation and product/market readiness for new deals, including digital lounge programs, maintaining 100% SLA compliance since Dec 2015 through proactive account servicing.</w:t>
       </w:r>
     </w:p>
     <w:bookmarkEnd w:id="27"/>
@@ -395,7 +365,7 @@
         <w:pStyle w:val="Compact"/>
       </w:pPr>
       <w:r>
-        <w:t xml:space="preserve">Managed projects of productization and implementations to enable essential B2B products and services from initial qualification to going live. Solutions included the following areas: SmarTone Cloud, Metro Ethernet and MPLS VPN, Mobile Device Management, Apple Device Enrolment Program, Wi-Fi Solutions for Enterprises, Mobile App Development, Retail Industry Solutions, etc.</w:t>
+        <w:t xml:space="preserve">Led productization and implementation projects for B2B products and services, transitioning from initial qualification to market launch, covering areas such as cloud solutions and mobile app development.</w:t>
       </w:r>
     </w:p>
     <w:p>
@@ -407,7 +377,7 @@
         <w:pStyle w:val="Compact"/>
       </w:pPr>
       <w:r>
-        <w:t xml:space="preserve">Enhanced the ICT solution selling skills of the department by developing the ICT Training Program.</w:t>
+        <w:t xml:space="preserve">Developed and implemented an ICT Training Program, boosting the department’s ICT solution selling skills.</w:t>
       </w:r>
     </w:p>
     <w:p>
@@ -419,7 +389,7 @@
         <w:pStyle w:val="Compact"/>
       </w:pPr>
       <w:r>
-        <w:t xml:space="preserve">Conducted monthly ICT business reviews with the CEO and senior management team. Tools used: Cognos and MS Excel.</w:t>
+        <w:t xml:space="preserve">Conducted monthly ICT business reviews with senior management, utilizing tools like Cognos and MS Excel to inform strategic decisions.</w:t>
       </w:r>
     </w:p>
     <w:bookmarkEnd w:id="28"/>
@@ -691,7 +661,7 @@
         <w:pStyle w:val="Compact"/>
       </w:pPr>
       <w:r>
-        <w:t xml:space="preserve">Designed and implemented an expandable framework in a Python package, which is generalized to all datasets and models, for monitoring and detecting data drift and model decay.</w:t>
+        <w:t xml:space="preserve">Engineered an adaptable Python framework that standardizes the monitoring and detection of data drift and model decay across various datasets and models, resulting in a scalable solution for ongoing data integrity.</w:t>
       </w:r>
     </w:p>
     <w:p>
@@ -703,7 +673,7 @@
         <w:pStyle w:val="Compact"/>
       </w:pPr>
       <w:r>
-        <w:t xml:space="preserve">Tools/Techniques: PyTorch, Sci-kit Learn, Autoencoder, PCA, confidence distribution, image properties, statistical tests, etc.</w:t>
+        <w:t xml:space="preserve">Utilized advanced tools and techniques such as PyTorch, Sci-kit Learn, Autoencoders, PCA, confidence distribution analysis, image property evaluation, and statistical tests to ensure robust performance.</w:t>
       </w:r>
     </w:p>
     <w:p>
@@ -715,7 +685,19 @@
         <w:pStyle w:val="Compact"/>
       </w:pPr>
       <w:r>
-        <w:t xml:space="preserve">Cloud Deployment of Machine Learning Model (Mar-Apr 2022): deploying an API on AWS of a machine learning model for predicting the daily rainfall of Sydney, Australia, by using a publicly available large dataset (EC2, S3, EMR)</w:t>
+        <w:t xml:space="preserve">Cloud Deployment of Machine Learning Model (Mar-Apr 2022): Deploying an API on AWS to predict daily rainfall in Sydney, Australia.</w:t>
+      </w:r>
+    </w:p>
+    <w:p>
+      <w:pPr>
+        <w:numPr>
+          <w:ilvl w:val="1"/>
+          <w:numId w:val="1014"/>
+        </w:numPr>
+        <w:pStyle w:val="Compact"/>
+      </w:pPr>
+      <w:r>
+        <w:t xml:space="preserve">Orchestrated the deployment of a machine learning model on AWS, leveraging EC2, S3, and EMR to process a large public dataset, enabling accurate daily rainfall predictions.</w:t>
       </w:r>
     </w:p>
     <w:p>
@@ -738,7 +720,19 @@
         <w:t xml:space="preserve"> </w:t>
       </w:r>
       <w:r>
-        <w:t xml:space="preserve">(Feb-Mar 2022): an interactive dashboard for recommending dogs for potential dog owners (Python, Heroku, Plotly)</w:t>
+        <w:t xml:space="preserve">(Feb-Mar 2022): An interactive dashboard for recommending dogs to potential owners.</w:t>
+      </w:r>
+    </w:p>
+    <w:p>
+      <w:pPr>
+        <w:numPr>
+          <w:ilvl w:val="1"/>
+          <w:numId w:val="1015"/>
+        </w:numPr>
+        <w:pStyle w:val="Compact"/>
+      </w:pPr>
+      <w:r>
+        <w:t xml:space="preserve">Created an engaging web application that recommends suitable dog breeds to prospective owners by analyzing user preferences, hosted on Heroku with dynamic visualizations powered by Plotly.</w:t>
       </w:r>
     </w:p>
     <w:p>
@@ -750,7 +744,19 @@
         <w:pStyle w:val="Compact"/>
       </w:pPr>
       <w:r>
-        <w:t xml:space="preserve">EDAhelper (Jan-Feb 2022): open-source software packages in Python and R for simplifying Exploratory Data Analysis to one-line codes</w:t>
+        <w:t xml:space="preserve">EDAhelper (Jan-Feb 2022): Open-source software packages in Python and R for simplifying Exploratory Data Analysis.</w:t>
+      </w:r>
+    </w:p>
+    <w:p>
+      <w:pPr>
+        <w:numPr>
+          <w:ilvl w:val="1"/>
+          <w:numId w:val="1016"/>
+        </w:numPr>
+        <w:pStyle w:val="Compact"/>
+      </w:pPr>
+      <w:r>
+        <w:t xml:space="preserve">Developed open-source software packages that transform complex Exploratory Data Analysis into one-line codes, streamlining the data exploration process for analysts.</w:t>
       </w:r>
     </w:p>
     <w:p>
@@ -762,181 +768,185 @@
         <w:pStyle w:val="Compact"/>
       </w:pPr>
       <w:r>
-        <w:t xml:space="preserve">Olympic Medals (Nov-Dec 2021): reproducible data science report of the hypothesis testing on whether age is an advantage of winning medals</w:t>
+        <w:t xml:space="preserve">Olympic Medals (Nov-Dec 2021): A reproducible data science report on the impact of age on winning medals</w:t>
+      </w:r>
+    </w:p>
+    <w:p>
+      <w:pPr>
+        <w:numPr>
+          <w:ilvl w:val="1"/>
+          <w:numId w:val="1017"/>
+        </w:numPr>
+        <w:pStyle w:val="Compact"/>
+      </w:pPr>
+      <w:r>
+        <w:t xml:space="preserve">Conducted a comprehensive study using reproducible data science techniques to test the hypothesis that age is a factor in winning Olympic medals, yielding insights into the correlation between age and athletic performance.</w:t>
+      </w:r>
+      <w:r>
+        <w:t xml:space="preserve"> </w:t>
+      </w:r>
+      <w:r>
+        <w:t xml:space="preserve">## VOLUNTEERING</w:t>
+      </w:r>
+      <w:r>
+        <w:t xml:space="preserve"> </w:t>
+      </w:r>
+      <w:r>
+        <w:t xml:space="preserve">### Mentor for MDS students, UBC, November 2023-April 2024</w:t>
+      </w:r>
+    </w:p>
+    <w:p>
+      <w:pPr>
+        <w:numPr>
+          <w:ilvl w:val="0"/>
+          <w:numId w:val="1012"/>
+        </w:numPr>
+        <w:pStyle w:val="Compact"/>
+      </w:pPr>
+      <w:r>
+        <w:t xml:space="preserve">Guided and supported two MDS students, providing strategic advice and fostering professional development to prepare them for successful careers post-graduation in June 2024.</w:t>
       </w:r>
     </w:p>
     <w:bookmarkEnd w:id="37"/>
-    <w:bookmarkStart w:id="39" w:name="volunteering"/>
+    <w:bookmarkStart w:id="38" w:name="other-education"/>
     <w:p>
       <w:pPr>
         <w:pStyle w:val="Heading2"/>
       </w:pPr>
       <w:r>
-        <w:t xml:space="preserve">VOLUNTEERING</w:t>
-      </w:r>
-    </w:p>
-    <w:bookmarkStart w:id="38" w:name="X171a62ce95cfcb820a08a4f6c17b758183d5eff"/>
-    <w:p>
-      <w:pPr>
-        <w:pStyle w:val="Heading3"/>
-      </w:pPr>
-      <w:r>
-        <w:t xml:space="preserve">Mentor for MDS students, UBC, November 2023-Present</w:t>
-      </w:r>
-    </w:p>
-    <w:p>
-      <w:pPr>
-        <w:numPr>
-          <w:ilvl w:val="0"/>
-          <w:numId w:val="1014"/>
-        </w:numPr>
-        <w:pStyle w:val="Compact"/>
-      </w:pPr>
-      <w:r>
-        <w:t xml:space="preserve">Mentor two current students as they prepare for their careers after graduation from MDS in June 2024.</w:t>
+        <w:t xml:space="preserve">OTHER EDUCATION</w:t>
+      </w:r>
+    </w:p>
+    <w:p>
+      <w:pPr>
+        <w:numPr>
+          <w:ilvl w:val="0"/>
+          <w:numId w:val="1018"/>
+        </w:numPr>
+        <w:pStyle w:val="Compact"/>
+      </w:pPr>
+      <w:r>
+        <w:t xml:space="preserve">Leading for Success 10-Day Consortium Program, Executive Education, Hong Kong University of Science and Technology 2015</w:t>
       </w:r>
     </w:p>
     <w:bookmarkEnd w:id="38"/>
+    <w:bookmarkStart w:id="39" w:name="specialized-training-certifications"/>
+    <w:p>
+      <w:pPr>
+        <w:pStyle w:val="Heading2"/>
+      </w:pPr>
+      <w:r>
+        <w:t xml:space="preserve">SPECIALIZED TRAINING / CERTIFICATIONS</w:t>
+      </w:r>
+    </w:p>
+    <w:p>
+      <w:pPr>
+        <w:numPr>
+          <w:ilvl w:val="0"/>
+          <w:numId w:val="1019"/>
+        </w:numPr>
+        <w:pStyle w:val="Compact"/>
+      </w:pPr>
+      <w:r>
+        <w:t xml:space="preserve">Certified in Cybersecurity (CC) by ISC2 since December 2023</w:t>
+      </w:r>
+    </w:p>
+    <w:p>
+      <w:pPr>
+        <w:numPr>
+          <w:ilvl w:val="0"/>
+          <w:numId w:val="1019"/>
+        </w:numPr>
+        <w:pStyle w:val="Compact"/>
+      </w:pPr>
+      <w:r>
+        <w:t xml:space="preserve">Azure Fundamentals (AZ-900) since May 2023</w:t>
+      </w:r>
+    </w:p>
+    <w:p>
+      <w:pPr>
+        <w:numPr>
+          <w:ilvl w:val="0"/>
+          <w:numId w:val="1019"/>
+        </w:numPr>
+        <w:pStyle w:val="Compact"/>
+      </w:pPr>
+      <w:r>
+        <w:t xml:space="preserve">Project Management Professional (PMP) certified (Number: 2116816) since 2017</w:t>
+      </w:r>
+    </w:p>
+    <w:p>
+      <w:pPr>
+        <w:numPr>
+          <w:ilvl w:val="0"/>
+          <w:numId w:val="1019"/>
+        </w:numPr>
+        <w:pStyle w:val="Compact"/>
+      </w:pPr>
+      <w:r>
+        <w:t xml:space="preserve">Introduction to Marketing (University of Pennsylvania), 2015</w:t>
+      </w:r>
+    </w:p>
+    <w:p>
+      <w:pPr>
+        <w:numPr>
+          <w:ilvl w:val="0"/>
+          <w:numId w:val="1019"/>
+        </w:numPr>
+        <w:pStyle w:val="Compact"/>
+      </w:pPr>
+      <w:r>
+        <w:t xml:space="preserve">Effective Use of Microsoft Excel for Business Analysis, 2015</w:t>
+      </w:r>
+    </w:p>
+    <w:p>
+      <w:pPr>
+        <w:numPr>
+          <w:ilvl w:val="0"/>
+          <w:numId w:val="1019"/>
+        </w:numPr>
+        <w:pStyle w:val="Compact"/>
+      </w:pPr>
+      <w:r>
+        <w:t xml:space="preserve">Architecting on AWS, Amazon Web Services, 2015</w:t>
+      </w:r>
+    </w:p>
     <w:bookmarkEnd w:id="39"/>
-    <w:bookmarkStart w:id="40" w:name="other-education"/>
+    <w:bookmarkStart w:id="40" w:name="languages"/>
     <w:p>
       <w:pPr>
         <w:pStyle w:val="Heading2"/>
       </w:pPr>
       <w:r>
-        <w:t xml:space="preserve">OTHER EDUCATION</w:t>
-      </w:r>
-    </w:p>
-    <w:p>
-      <w:pPr>
-        <w:numPr>
-          <w:ilvl w:val="0"/>
-          <w:numId w:val="1015"/>
-        </w:numPr>
-        <w:pStyle w:val="Compact"/>
-      </w:pPr>
-      <w:r>
-        <w:t xml:space="preserve">Leading for Success 10-Day Consortium Program, Executive Education, Hong Kong University of Science and Technology 2015</w:t>
+        <w:t xml:space="preserve">LANGUAGES</w:t>
+      </w:r>
+    </w:p>
+    <w:p>
+      <w:pPr>
+        <w:numPr>
+          <w:ilvl w:val="0"/>
+          <w:numId w:val="1020"/>
+        </w:numPr>
+        <w:pStyle w:val="Compact"/>
+      </w:pPr>
+      <w:r>
+        <w:t xml:space="preserve">Fluent in Chinese (Mandarin &amp; Cantonese)</w:t>
+      </w:r>
+    </w:p>
+    <w:p>
+      <w:pPr>
+        <w:numPr>
+          <w:ilvl w:val="0"/>
+          <w:numId w:val="1020"/>
+        </w:numPr>
+        <w:pStyle w:val="Compact"/>
+      </w:pPr>
+      <w:r>
+        <w:t xml:space="preserve">Professionally Proficient in written Japanese (JLPT N1)</w:t>
       </w:r>
     </w:p>
     <w:bookmarkEnd w:id="40"/>
-    <w:bookmarkStart w:id="41" w:name="specialized-training-certifications"/>
-    <w:p>
-      <w:pPr>
-        <w:pStyle w:val="Heading2"/>
-      </w:pPr>
-      <w:r>
-        <w:t xml:space="preserve">SPECIALIZED TRAINING / CERTIFICATIONS</w:t>
-      </w:r>
-    </w:p>
-    <w:p>
-      <w:pPr>
-        <w:numPr>
-          <w:ilvl w:val="0"/>
-          <w:numId w:val="1016"/>
-        </w:numPr>
-        <w:pStyle w:val="Compact"/>
-      </w:pPr>
-      <w:r>
-        <w:t xml:space="preserve">Certified in Cybersecurity (CC) by ISC2 since December 2023</w:t>
-      </w:r>
-    </w:p>
-    <w:p>
-      <w:pPr>
-        <w:numPr>
-          <w:ilvl w:val="0"/>
-          <w:numId w:val="1016"/>
-        </w:numPr>
-        <w:pStyle w:val="Compact"/>
-      </w:pPr>
-      <w:r>
-        <w:t xml:space="preserve">Azure Fundamentals (AZ-900) since May 2023</w:t>
-      </w:r>
-    </w:p>
-    <w:p>
-      <w:pPr>
-        <w:numPr>
-          <w:ilvl w:val="0"/>
-          <w:numId w:val="1016"/>
-        </w:numPr>
-        <w:pStyle w:val="Compact"/>
-      </w:pPr>
-      <w:r>
-        <w:t xml:space="preserve">Project Management Professional (PMP) certified (Number: 2116816) since 2017</w:t>
-      </w:r>
-    </w:p>
-    <w:p>
-      <w:pPr>
-        <w:numPr>
-          <w:ilvl w:val="0"/>
-          <w:numId w:val="1016"/>
-        </w:numPr>
-        <w:pStyle w:val="Compact"/>
-      </w:pPr>
-      <w:r>
-        <w:t xml:space="preserve">Introduction to Marketing (University of Pennsylvania), 2015</w:t>
-      </w:r>
-    </w:p>
-    <w:p>
-      <w:pPr>
-        <w:numPr>
-          <w:ilvl w:val="0"/>
-          <w:numId w:val="1016"/>
-        </w:numPr>
-        <w:pStyle w:val="Compact"/>
-      </w:pPr>
-      <w:r>
-        <w:t xml:space="preserve">Effective Use of Microsoft Excel for Business Analysis, 2015</w:t>
-      </w:r>
-    </w:p>
-    <w:p>
-      <w:pPr>
-        <w:numPr>
-          <w:ilvl w:val="0"/>
-          <w:numId w:val="1016"/>
-        </w:numPr>
-        <w:pStyle w:val="Compact"/>
-      </w:pPr>
-      <w:r>
-        <w:t xml:space="preserve">Architecting on AWS, Amazon Web Services, 2015</w:t>
-      </w:r>
-    </w:p>
     <w:bookmarkEnd w:id="41"/>
-    <w:bookmarkStart w:id="42" w:name="languages"/>
-    <w:p>
-      <w:pPr>
-        <w:pStyle w:val="Heading2"/>
-      </w:pPr>
-      <w:r>
-        <w:t xml:space="preserve">LANGUAGES</w:t>
-      </w:r>
-    </w:p>
-    <w:p>
-      <w:pPr>
-        <w:numPr>
-          <w:ilvl w:val="0"/>
-          <w:numId w:val="1017"/>
-        </w:numPr>
-        <w:pStyle w:val="Compact"/>
-      </w:pPr>
-      <w:r>
-        <w:t xml:space="preserve">Fluent in Chinese (Mandarin &amp; Cantonese)</w:t>
-      </w:r>
-    </w:p>
-    <w:p>
-      <w:pPr>
-        <w:numPr>
-          <w:ilvl w:val="0"/>
-          <w:numId w:val="1017"/>
-        </w:numPr>
-        <w:pStyle w:val="Compact"/>
-      </w:pPr>
-      <w:r>
-        <w:t xml:space="preserve">Professionally Proficient in written Japanese (JLPT N1)</w:t>
-      </w:r>
-    </w:p>
-    <w:bookmarkEnd w:id="42"/>
-    <w:bookmarkEnd w:id="43"/>
     <w:sectPr/>
   </w:body>
 </w:document>
@@ -1173,6 +1183,15 @@
   <w:num w:numId="1017">
     <w:abstractNumId w:val="991"/>
   </w:num>
+  <w:num w:numId="1018">
+    <w:abstractNumId w:val="991"/>
+  </w:num>
+  <w:num w:numId="1019">
+    <w:abstractNumId w:val="991"/>
+  </w:num>
+  <w:num w:numId="1020">
+    <w:abstractNumId w:val="991"/>
+  </w:num>
 </w:numbering>
 </file>
 
@@ -1277,6 +1296,25 @@
       <w:jc w:val="center"/>
     </w:pPr>
   </w:style>
+  <w:style w:customStyle="1" w:styleId="AbstractTitle" w:type="paragraph">
+    <w:name w:val="Abstract Title"/>
+    <w:basedOn w:val="Normal"/>
+    <w:next w:val="Abstract"/>
+    <w:qFormat/>
+    <w:pPr>
+      <w:keepNext/>
+      <w:keepLines/>
+      <w:jc w:val="center"/>
+      <w:spacing w:after="0" w:before="300"/>
+    </w:pPr>
+    <w:rPr>
+      <w:sz w:val="20"/>
+      <w:szCs w:val="20"/>
+      <w:b/>
+      <w:color w:val="345A8A"/>
+      &gt;
+    </w:rPr>
+  </w:style>
   <w:style w:customStyle="1" w:styleId="Abstract" w:type="paragraph">
     <w:name w:val="Abstract"/>
     <w:basedOn w:val="Normal"/>
@@ -1285,7 +1323,7 @@
     <w:pPr>
       <w:keepNext/>
       <w:keepLines/>
-      <w:spacing w:after="300" w:before="300"/>
+      <w:spacing w:after="300" w:before="100"/>
     </w:pPr>
     <w:rPr>
       <w:sz w:val="20"/>
@@ -1507,6 +1545,18 @@
     <w:uiPriority w:val="9"/>
     <w:unhideWhenUsed/>
     <w:qFormat/>
+  </w:style>
+  <w:style w:styleId="FootnoteBlockText" w:type="paragraph">
+    <w:name w:val="Footnote Block Text"/>
+    <w:basedOn w:val="Footnote Text"/>
+    <w:next w:val="Footnote Text"/>
+    <w:uiPriority w:val="9"/>
+    <w:unhideWhenUsed/>
+    <w:qFormat/>
+    <w:pPr>
+      <w:spacing w:after="100" w:before="100"/>
+      <w:ind w:firstLine="0" w:left="480" w:right="480"/>
+    </w:pPr>
   </w:style>
   <w:style w:default="1" w:styleId="DefaultParagraphFont" w:type="character">
     <w:name w:val="Default Paragraph Font"/>

</xml_diff>